<commit_message>
Atualização da descrição do ambiente operacional e data warehouse.
</commit_message>
<xml_diff>
--- a/Modelo conceitual/Porjeto de SAD.docx
+++ b/Modelo conceitual/Porjeto de SAD.docx
@@ -383,158 +383,800 @@
           <w:szCs w:val="24"/>
           <w:lang w:val="en-US"/>
         </w:rPr>
-        <w:t xml:space="preserve">Na compra feita pelo site o cliente terá que preencher um cadastro obrigatório, neste cadastro o cliente poderá comprar ingressos para retirar pelo menos um ingresso ou pelo menos </w:t>
+        <w:t>Na compra feita pelo site o cliente terá que preencher um cadastro obrigatório, neste cadastro o cliente poderá comprar ingressos para retirar pelo menos um ingresso ou pelo menos um produto de snack bar, é necessário apresentar a compra impressa ao atendente. Com o cadastro criado o cliente poderá gerenciar todas as informações referentes as compras feitas no site.</w:t>
+      </w:r>
+    </w:p>
+    <w:p>
+      <w:pPr>
+        <w:keepNext w:val="0"/>
+        <w:keepLines w:val="0"/>
+        <w:pageBreakBefore w:val="0"/>
+        <w:widowControl/>
+        <w:numPr>
+          <w:ilvl w:val="0"/>
+          <w:numId w:val="0"/>
+        </w:numPr>
+        <w:kinsoku/>
+        <w:wordWrap/>
+        <w:overflowPunct/>
+        <w:topLinePunct w:val="0"/>
+        <w:autoSpaceDE/>
+        <w:autoSpaceDN/>
+        <w:bidi w:val="0"/>
+        <w:adjustRightInd/>
+        <w:snapToGrid/>
+        <w:ind w:firstLine="420" w:firstLineChars="0"/>
+        <w:jc w:val="both"/>
+        <w:textAlignment w:val="auto"/>
+        <w:outlineLvl w:val="9"/>
+        <w:rPr>
+          <w:sz w:val="24"/>
+          <w:szCs w:val="24"/>
+          <w:lang w:val="en-US"/>
+        </w:rPr>
+      </w:pPr>
+    </w:p>
+    <w:p>
+      <w:pPr>
+        <w:keepNext w:val="0"/>
+        <w:keepLines w:val="0"/>
+        <w:pageBreakBefore w:val="0"/>
+        <w:widowControl/>
+        <w:numPr>
+          <w:ilvl w:val="0"/>
+          <w:numId w:val="0"/>
+        </w:numPr>
+        <w:kinsoku/>
+        <w:wordWrap/>
+        <w:overflowPunct/>
+        <w:topLinePunct w:val="0"/>
+        <w:autoSpaceDE/>
+        <w:autoSpaceDN/>
+        <w:bidi w:val="0"/>
+        <w:adjustRightInd/>
+        <w:snapToGrid/>
+        <w:ind w:firstLine="420" w:firstLineChars="0"/>
+        <w:jc w:val="center"/>
+        <w:textAlignment w:val="auto"/>
+        <w:outlineLvl w:val="9"/>
+        <w:rPr>
+          <w:b/>
+          <w:bCs/>
+          <w:sz w:val="24"/>
+          <w:szCs w:val="24"/>
+          <w:lang w:val="en-US"/>
+        </w:rPr>
+      </w:pPr>
+      <w:r>
+        <w:rPr>
+          <w:b/>
+          <w:bCs/>
+          <w:sz w:val="24"/>
+          <w:szCs w:val="24"/>
+          <w:lang w:val="en-US"/>
+        </w:rPr>
+        <w:t>Indicadores</w:t>
+      </w:r>
+    </w:p>
+    <w:p>
+      <w:pPr>
+        <w:keepNext w:val="0"/>
+        <w:keepLines w:val="0"/>
+        <w:pageBreakBefore w:val="0"/>
+        <w:widowControl/>
+        <w:numPr>
+          <w:ilvl w:val="0"/>
+          <w:numId w:val="0"/>
+        </w:numPr>
+        <w:kinsoku/>
+        <w:wordWrap/>
+        <w:overflowPunct/>
+        <w:topLinePunct w:val="0"/>
+        <w:autoSpaceDE/>
+        <w:autoSpaceDN/>
+        <w:bidi w:val="0"/>
+        <w:adjustRightInd/>
+        <w:snapToGrid/>
+        <w:jc w:val="both"/>
+        <w:textAlignment w:val="auto"/>
+        <w:outlineLvl w:val="9"/>
+        <w:rPr>
+          <w:sz w:val="24"/>
+          <w:szCs w:val="24"/>
+          <w:lang w:val="en-US"/>
+        </w:rPr>
+      </w:pPr>
+    </w:p>
+    <w:p>
+      <w:pPr>
+        <w:keepNext w:val="0"/>
+        <w:keepLines w:val="0"/>
+        <w:pageBreakBefore w:val="0"/>
+        <w:widowControl/>
+        <w:numPr>
+          <w:ilvl w:val="0"/>
+          <w:numId w:val="0"/>
+        </w:numPr>
+        <w:kinsoku/>
+        <w:wordWrap/>
+        <w:overflowPunct/>
+        <w:topLinePunct w:val="0"/>
+        <w:autoSpaceDE/>
+        <w:autoSpaceDN/>
+        <w:bidi w:val="0"/>
+        <w:adjustRightInd/>
+        <w:snapToGrid/>
+        <w:ind w:firstLine="420" w:firstLineChars="0"/>
+        <w:jc w:val="both"/>
+        <w:textAlignment w:val="auto"/>
+        <w:outlineLvl w:val="9"/>
+        <w:rPr>
+          <w:rFonts w:hint="default"/>
+          <w:sz w:val="24"/>
+          <w:szCs w:val="24"/>
+          <w:lang w:val="en-US"/>
+        </w:rPr>
+      </w:pPr>
+      <w:r>
+        <w:rPr>
+          <w:rFonts w:hint="default"/>
+          <w:sz w:val="24"/>
+          <w:szCs w:val="24"/>
+          <w:lang w:val="en-US"/>
+        </w:rPr>
+        <w:t xml:space="preserve">Após levantamento de requisitos foram identificados os seguintes indicadores para visualizar a eficiência de prestação a serviços, identificar possíveis problemas na área e medir a satisfação dos clientes com relação aos serviços prestados: </w:t>
+      </w:r>
+    </w:p>
+    <w:p>
+      <w:pPr>
+        <w:keepNext w:val="0"/>
+        <w:keepLines w:val="0"/>
+        <w:pageBreakBefore w:val="0"/>
+        <w:widowControl/>
+        <w:numPr>
+          <w:ilvl w:val="0"/>
+          <w:numId w:val="0"/>
+        </w:numPr>
+        <w:kinsoku/>
+        <w:wordWrap/>
+        <w:overflowPunct/>
+        <w:topLinePunct w:val="0"/>
+        <w:autoSpaceDE/>
+        <w:autoSpaceDN/>
+        <w:bidi w:val="0"/>
+        <w:adjustRightInd/>
+        <w:snapToGrid/>
+        <w:ind w:firstLine="420" w:firstLineChars="0"/>
+        <w:jc w:val="both"/>
+        <w:textAlignment w:val="auto"/>
+        <w:outlineLvl w:val="9"/>
+        <w:rPr>
+          <w:rFonts w:hint="default"/>
+          <w:sz w:val="24"/>
+          <w:szCs w:val="24"/>
+          <w:lang w:val="en-US"/>
+        </w:rPr>
+      </w:pPr>
+    </w:p>
+    <w:p>
+      <w:pPr>
+        <w:keepNext w:val="0"/>
+        <w:keepLines w:val="0"/>
+        <w:pageBreakBefore w:val="0"/>
+        <w:widowControl/>
+        <w:numPr>
+          <w:ilvl w:val="0"/>
+          <w:numId w:val="0"/>
+        </w:numPr>
+        <w:kinsoku/>
+        <w:wordWrap/>
+        <w:overflowPunct/>
+        <w:topLinePunct w:val="0"/>
+        <w:autoSpaceDE/>
+        <w:autoSpaceDN/>
+        <w:bidi w:val="0"/>
+        <w:adjustRightInd/>
+        <w:snapToGrid/>
+        <w:ind w:firstLine="420" w:firstLineChars="0"/>
+        <w:jc w:val="both"/>
+        <w:textAlignment w:val="auto"/>
+        <w:outlineLvl w:val="9"/>
+        <w:rPr>
+          <w:rFonts w:hint="default"/>
+          <w:sz w:val="24"/>
+          <w:szCs w:val="24"/>
+          <w:lang w:val="en-US"/>
+        </w:rPr>
+      </w:pPr>
+      <w:r>
+        <w:rPr>
+          <w:rFonts w:hint="default"/>
+          <w:sz w:val="24"/>
+          <w:szCs w:val="24"/>
+          <w:lang w:val="en-US"/>
+        </w:rPr>
+        <w:t>1 - Quantidade de ingressos vendidos por gênero de filme?</w:t>
+      </w:r>
+    </w:p>
+    <w:p>
+      <w:pPr>
+        <w:keepNext w:val="0"/>
+        <w:keepLines w:val="0"/>
+        <w:pageBreakBefore w:val="0"/>
+        <w:widowControl/>
+        <w:numPr>
+          <w:ilvl w:val="0"/>
+          <w:numId w:val="0"/>
+        </w:numPr>
+        <w:kinsoku/>
+        <w:wordWrap/>
+        <w:overflowPunct/>
+        <w:topLinePunct w:val="0"/>
+        <w:autoSpaceDE/>
+        <w:autoSpaceDN/>
+        <w:bidi w:val="0"/>
+        <w:adjustRightInd/>
+        <w:snapToGrid/>
+        <w:ind w:firstLine="420" w:firstLineChars="0"/>
+        <w:jc w:val="both"/>
+        <w:textAlignment w:val="auto"/>
+        <w:outlineLvl w:val="9"/>
+        <w:rPr>
+          <w:rFonts w:hint="default"/>
+          <w:sz w:val="24"/>
+          <w:szCs w:val="24"/>
+          <w:lang w:val="en-US"/>
+        </w:rPr>
+      </w:pPr>
+      <w:r>
+        <w:rPr>
+          <w:rFonts w:hint="default"/>
+          <w:sz w:val="24"/>
+          <w:szCs w:val="24"/>
+          <w:lang w:val="en-US"/>
+        </w:rPr>
+        <w:t>2 - Quantidade de ingressos vendidos por anos, meses e dias?</w:t>
+      </w:r>
+    </w:p>
+    <w:p>
+      <w:pPr>
+        <w:keepNext w:val="0"/>
+        <w:keepLines w:val="0"/>
+        <w:pageBreakBefore w:val="0"/>
+        <w:widowControl/>
+        <w:numPr>
+          <w:ilvl w:val="0"/>
+          <w:numId w:val="0"/>
+        </w:numPr>
+        <w:kinsoku/>
+        <w:wordWrap/>
+        <w:overflowPunct/>
+        <w:topLinePunct w:val="0"/>
+        <w:autoSpaceDE/>
+        <w:autoSpaceDN/>
+        <w:bidi w:val="0"/>
+        <w:adjustRightInd/>
+        <w:snapToGrid/>
+        <w:ind w:firstLine="420" w:firstLineChars="0"/>
+        <w:jc w:val="both"/>
+        <w:textAlignment w:val="auto"/>
+        <w:outlineLvl w:val="9"/>
+        <w:rPr>
+          <w:rFonts w:hint="default"/>
+          <w:sz w:val="24"/>
+          <w:szCs w:val="24"/>
+          <w:lang w:val="en-US"/>
+        </w:rPr>
+      </w:pPr>
+      <w:r>
+        <w:rPr>
+          <w:rFonts w:hint="default"/>
+          <w:sz w:val="24"/>
+          <w:szCs w:val="24"/>
+          <w:lang w:val="en-US"/>
+        </w:rPr>
+        <w:t>3 - Qual os dias, meses e anos que mais venderam ingressos?</w:t>
+      </w:r>
+    </w:p>
+    <w:p>
+      <w:pPr>
+        <w:keepNext w:val="0"/>
+        <w:keepLines w:val="0"/>
+        <w:pageBreakBefore w:val="0"/>
+        <w:widowControl/>
+        <w:numPr>
+          <w:ilvl w:val="0"/>
+          <w:numId w:val="0"/>
+        </w:numPr>
+        <w:kinsoku/>
+        <w:wordWrap/>
+        <w:overflowPunct/>
+        <w:topLinePunct w:val="0"/>
+        <w:autoSpaceDE/>
+        <w:autoSpaceDN/>
+        <w:bidi w:val="0"/>
+        <w:adjustRightInd/>
+        <w:snapToGrid/>
+        <w:ind w:firstLine="420" w:firstLineChars="0"/>
+        <w:jc w:val="both"/>
+        <w:textAlignment w:val="auto"/>
+        <w:outlineLvl w:val="9"/>
+        <w:rPr>
+          <w:rFonts w:hint="default"/>
+          <w:sz w:val="24"/>
+          <w:szCs w:val="24"/>
+          <w:lang w:val="en-US"/>
+        </w:rPr>
+      </w:pPr>
+      <w:r>
+        <w:rPr>
+          <w:rFonts w:hint="default"/>
+          <w:sz w:val="24"/>
+          <w:szCs w:val="24"/>
+          <w:lang w:val="en-US"/>
+        </w:rPr>
+        <w:t>4 - Quantidade de ingressos vendidos em determinados períodos por faixa etária?</w:t>
+      </w:r>
+    </w:p>
+    <w:p>
+      <w:pPr>
+        <w:keepNext w:val="0"/>
+        <w:keepLines w:val="0"/>
+        <w:pageBreakBefore w:val="0"/>
+        <w:widowControl/>
+        <w:numPr>
+          <w:ilvl w:val="0"/>
+          <w:numId w:val="0"/>
+        </w:numPr>
+        <w:kinsoku/>
+        <w:wordWrap/>
+        <w:overflowPunct/>
+        <w:topLinePunct w:val="0"/>
+        <w:autoSpaceDE/>
+        <w:autoSpaceDN/>
+        <w:bidi w:val="0"/>
+        <w:adjustRightInd/>
+        <w:snapToGrid/>
+        <w:ind w:firstLine="420" w:firstLineChars="0"/>
+        <w:jc w:val="both"/>
+        <w:textAlignment w:val="auto"/>
+        <w:outlineLvl w:val="9"/>
+        <w:rPr>
+          <w:rFonts w:hint="default"/>
+          <w:sz w:val="24"/>
+          <w:szCs w:val="24"/>
+          <w:lang w:val="en-US"/>
+        </w:rPr>
+      </w:pPr>
+      <w:r>
+        <w:rPr>
+          <w:rFonts w:hint="default"/>
+          <w:sz w:val="24"/>
+          <w:szCs w:val="24"/>
+          <w:lang w:val="en-US"/>
+        </w:rPr>
+        <w:t>5 - Quantidade de ingressos vendidos por plataformas?</w:t>
+      </w:r>
+    </w:p>
+    <w:p>
+      <w:pPr>
+        <w:keepNext w:val="0"/>
+        <w:keepLines w:val="0"/>
+        <w:pageBreakBefore w:val="0"/>
+        <w:widowControl/>
+        <w:numPr>
+          <w:ilvl w:val="0"/>
+          <w:numId w:val="0"/>
+        </w:numPr>
+        <w:kinsoku/>
+        <w:wordWrap/>
+        <w:overflowPunct/>
+        <w:topLinePunct w:val="0"/>
+        <w:autoSpaceDE/>
+        <w:autoSpaceDN/>
+        <w:bidi w:val="0"/>
+        <w:adjustRightInd/>
+        <w:snapToGrid/>
+        <w:ind w:firstLine="420" w:firstLineChars="0"/>
+        <w:jc w:val="both"/>
+        <w:textAlignment w:val="auto"/>
+        <w:outlineLvl w:val="9"/>
+        <w:rPr>
+          <w:rFonts w:hint="default"/>
+          <w:sz w:val="24"/>
+          <w:szCs w:val="24"/>
+          <w:lang w:val="en-US"/>
+        </w:rPr>
+      </w:pPr>
+      <w:r>
+        <w:rPr>
+          <w:rFonts w:hint="default"/>
+          <w:sz w:val="24"/>
+          <w:szCs w:val="24"/>
+          <w:lang w:val="en-US"/>
+        </w:rPr>
+        <w:t>6 - Qual o total de produtos vendidos em determinados períodos?</w:t>
+      </w:r>
+    </w:p>
+    <w:p>
+      <w:pPr>
+        <w:keepNext w:val="0"/>
+        <w:keepLines w:val="0"/>
+        <w:pageBreakBefore w:val="0"/>
+        <w:widowControl/>
+        <w:numPr>
+          <w:ilvl w:val="0"/>
+          <w:numId w:val="0"/>
+        </w:numPr>
+        <w:kinsoku/>
+        <w:wordWrap/>
+        <w:overflowPunct/>
+        <w:topLinePunct w:val="0"/>
+        <w:autoSpaceDE/>
+        <w:autoSpaceDN/>
+        <w:bidi w:val="0"/>
+        <w:adjustRightInd/>
+        <w:snapToGrid/>
+        <w:ind w:firstLine="420" w:firstLineChars="0"/>
+        <w:jc w:val="both"/>
+        <w:textAlignment w:val="auto"/>
+        <w:outlineLvl w:val="9"/>
+        <w:rPr>
+          <w:rFonts w:hint="default"/>
+          <w:sz w:val="24"/>
+          <w:szCs w:val="24"/>
+          <w:lang w:val="en-US"/>
+        </w:rPr>
+      </w:pPr>
+      <w:r>
+        <w:rPr>
+          <w:rFonts w:hint="default"/>
+          <w:sz w:val="24"/>
+          <w:szCs w:val="24"/>
+          <w:lang w:val="en-US"/>
+        </w:rPr>
+        <w:t xml:space="preserve">7 - Qual o total de produtos vendidos do </w:t>
+      </w:r>
+      <w:r>
+        <w:rPr>
+          <w:rFonts w:hint="default"/>
+          <w:i/>
+          <w:iCs/>
+          <w:sz w:val="24"/>
+          <w:szCs w:val="24"/>
+          <w:lang w:val="en-US"/>
+        </w:rPr>
+        <w:t>snack bar</w:t>
+      </w:r>
+      <w:r>
+        <w:rPr>
+          <w:rFonts w:hint="default"/>
+          <w:sz w:val="24"/>
+          <w:szCs w:val="24"/>
+          <w:lang w:val="en-US"/>
+        </w:rPr>
+        <w:t>?</w:t>
+      </w:r>
+    </w:p>
+    <w:p>
+      <w:pPr>
+        <w:keepNext w:val="0"/>
+        <w:keepLines w:val="0"/>
+        <w:pageBreakBefore w:val="0"/>
+        <w:widowControl/>
+        <w:numPr>
+          <w:ilvl w:val="0"/>
+          <w:numId w:val="0"/>
+        </w:numPr>
+        <w:kinsoku/>
+        <w:wordWrap/>
+        <w:overflowPunct/>
+        <w:topLinePunct w:val="0"/>
+        <w:autoSpaceDE/>
+        <w:autoSpaceDN/>
+        <w:bidi w:val="0"/>
+        <w:adjustRightInd/>
+        <w:snapToGrid/>
+        <w:ind w:firstLine="420" w:firstLineChars="0"/>
+        <w:jc w:val="both"/>
+        <w:textAlignment w:val="auto"/>
+        <w:outlineLvl w:val="9"/>
+        <w:rPr>
+          <w:rFonts w:hint="default"/>
+          <w:sz w:val="24"/>
+          <w:szCs w:val="24"/>
+          <w:lang w:val="en-US"/>
+        </w:rPr>
+      </w:pPr>
+      <w:r>
+        <w:rPr>
+          <w:rFonts w:hint="default"/>
+          <w:sz w:val="24"/>
+          <w:szCs w:val="24"/>
+          <w:lang w:val="en-US"/>
+        </w:rPr>
+        <w:t>8 - Quantidade de pessoas por sessões?</w:t>
+      </w:r>
+    </w:p>
+    <w:p>
+      <w:pPr>
+        <w:keepNext w:val="0"/>
+        <w:keepLines w:val="0"/>
+        <w:pageBreakBefore w:val="0"/>
+        <w:widowControl/>
+        <w:numPr>
+          <w:ilvl w:val="0"/>
+          <w:numId w:val="0"/>
+        </w:numPr>
+        <w:kinsoku/>
+        <w:wordWrap/>
+        <w:overflowPunct/>
+        <w:topLinePunct w:val="0"/>
+        <w:autoSpaceDE/>
+        <w:autoSpaceDN/>
+        <w:bidi w:val="0"/>
+        <w:adjustRightInd/>
+        <w:snapToGrid/>
+        <w:ind w:firstLine="420" w:firstLineChars="0"/>
+        <w:jc w:val="both"/>
+        <w:textAlignment w:val="auto"/>
+        <w:outlineLvl w:val="9"/>
+        <w:rPr>
+          <w:rFonts w:hint="default"/>
+          <w:sz w:val="24"/>
+          <w:szCs w:val="24"/>
+          <w:lang w:val="en-US"/>
+        </w:rPr>
+      </w:pPr>
+      <w:r>
+        <w:rPr>
+          <w:rFonts w:hint="default"/>
+          <w:sz w:val="24"/>
+          <w:szCs w:val="24"/>
+          <w:lang w:val="en-US"/>
+        </w:rPr>
+        <w:t>9 - Quais os filmes que mais venderam ingressos?</w:t>
+      </w:r>
+    </w:p>
+    <w:p>
+      <w:pPr>
+        <w:keepNext w:val="0"/>
+        <w:keepLines w:val="0"/>
+        <w:pageBreakBefore w:val="0"/>
+        <w:widowControl/>
+        <w:numPr>
+          <w:numId w:val="0"/>
+        </w:numPr>
+        <w:kinsoku/>
+        <w:wordWrap/>
+        <w:overflowPunct/>
+        <w:topLinePunct w:val="0"/>
+        <w:autoSpaceDE/>
+        <w:autoSpaceDN/>
+        <w:bidi w:val="0"/>
+        <w:adjustRightInd/>
+        <w:snapToGrid/>
+        <w:ind w:firstLine="420" w:firstLineChars="0"/>
+        <w:jc w:val="both"/>
+        <w:textAlignment w:val="auto"/>
+        <w:outlineLvl w:val="9"/>
+        <w:rPr>
+          <w:rFonts w:hint="default"/>
+          <w:sz w:val="24"/>
+          <w:szCs w:val="24"/>
+          <w:lang w:val="en-US"/>
+        </w:rPr>
+      </w:pPr>
+      <w:r>
+        <w:rPr>
+          <w:rFonts w:hint="default"/>
+          <w:sz w:val="24"/>
+          <w:szCs w:val="24"/>
+          <w:lang w:val="en-US"/>
+        </w:rPr>
+        <w:t xml:space="preserve">11 - Quais os produtos mais vendidos do </w:t>
+      </w:r>
+      <w:r>
+        <w:rPr>
+          <w:rFonts w:hint="default"/>
+          <w:i/>
+          <w:iCs/>
+          <w:sz w:val="24"/>
+          <w:szCs w:val="24"/>
+          <w:lang w:val="en-US"/>
+        </w:rPr>
+        <w:t>snack bar</w:t>
+      </w:r>
+      <w:r>
+        <w:rPr>
+          <w:rFonts w:hint="default"/>
+          <w:sz w:val="24"/>
+          <w:szCs w:val="24"/>
+          <w:lang w:val="en-US"/>
+        </w:rPr>
+        <w:t>?</w:t>
+      </w:r>
+    </w:p>
+    <w:p>
+      <w:pPr>
+        <w:keepNext w:val="0"/>
+        <w:keepLines w:val="0"/>
+        <w:pageBreakBefore w:val="0"/>
+        <w:widowControl/>
+        <w:numPr>
+          <w:numId w:val="0"/>
+        </w:numPr>
+        <w:kinsoku/>
+        <w:wordWrap/>
+        <w:overflowPunct/>
+        <w:topLinePunct w:val="0"/>
+        <w:autoSpaceDE/>
+        <w:autoSpaceDN/>
+        <w:bidi w:val="0"/>
+        <w:adjustRightInd/>
+        <w:snapToGrid/>
+        <w:ind w:firstLine="420" w:firstLineChars="0"/>
+        <w:jc w:val="both"/>
+        <w:textAlignment w:val="auto"/>
+        <w:outlineLvl w:val="9"/>
+        <w:rPr>
+          <w:rFonts w:hint="default"/>
+          <w:sz w:val="24"/>
+          <w:szCs w:val="24"/>
+          <w:lang w:val="en-US"/>
+        </w:rPr>
+      </w:pPr>
+      <w:r>
+        <w:rPr>
+          <w:rFonts w:hint="default"/>
+          <w:sz w:val="24"/>
+          <w:szCs w:val="24"/>
+          <w:lang w:val="en-US"/>
+        </w:rPr>
+        <w:t>12 - Qual o valor total de ingressos vendidos por dias, meses e anos?</w:t>
+      </w:r>
+    </w:p>
+    <w:p>
+      <w:pPr>
+        <w:keepNext w:val="0"/>
+        <w:keepLines w:val="0"/>
+        <w:pageBreakBefore w:val="0"/>
+        <w:widowControl/>
+        <w:numPr>
+          <w:ilvl w:val="0"/>
+          <w:numId w:val="0"/>
+        </w:numPr>
+        <w:kinsoku/>
+        <w:wordWrap/>
+        <w:overflowPunct/>
+        <w:topLinePunct w:val="0"/>
+        <w:autoSpaceDE/>
+        <w:autoSpaceDN/>
+        <w:bidi w:val="0"/>
+        <w:adjustRightInd/>
+        <w:snapToGrid/>
+        <w:ind w:firstLine="420" w:firstLineChars="0"/>
+        <w:jc w:val="both"/>
+        <w:textAlignment w:val="auto"/>
+        <w:outlineLvl w:val="9"/>
+        <w:rPr>
+          <w:rFonts w:hint="default"/>
+          <w:sz w:val="24"/>
+          <w:szCs w:val="24"/>
+          <w:lang w:val="en-US"/>
+        </w:rPr>
+      </w:pPr>
+      <w:r>
+        <w:rPr>
+          <w:rFonts w:hint="default"/>
+          <w:sz w:val="24"/>
+          <w:szCs w:val="24"/>
+          <w:lang w:val="en-US"/>
+        </w:rPr>
+        <w:t>13 - Qual o valor total de produtos do snack bar vendidos por dias, meses e anos?</w:t>
+      </w:r>
+    </w:p>
+    <w:p>
+      <w:pPr>
+        <w:keepNext w:val="0"/>
+        <w:keepLines w:val="0"/>
+        <w:pageBreakBefore w:val="0"/>
+        <w:widowControl/>
+        <w:numPr>
+          <w:ilvl w:val="0"/>
+          <w:numId w:val="0"/>
+        </w:numPr>
+        <w:kinsoku/>
+        <w:wordWrap/>
+        <w:overflowPunct/>
+        <w:topLinePunct w:val="0"/>
+        <w:autoSpaceDE/>
+        <w:autoSpaceDN/>
+        <w:bidi w:val="0"/>
+        <w:adjustRightInd/>
+        <w:snapToGrid/>
+        <w:ind w:firstLine="420" w:firstLineChars="0"/>
+        <w:jc w:val="both"/>
+        <w:textAlignment w:val="auto"/>
+        <w:outlineLvl w:val="9"/>
+        <w:rPr>
+          <w:rFonts w:hint="default"/>
+          <w:sz w:val="24"/>
+          <w:szCs w:val="24"/>
+          <w:lang w:val="en-US"/>
+        </w:rPr>
+      </w:pPr>
+      <w:r>
+        <w:rPr>
+          <w:rFonts w:hint="default"/>
+          <w:sz w:val="24"/>
+          <w:szCs w:val="24"/>
+          <w:lang w:val="en-US"/>
+        </w:rPr>
+        <w:t>14 - Qual o valor total de ingressos vendidos por plataformas dias, meses e anos?</w:t>
       </w:r>
       <w:bookmarkStart w:id="0" w:name="_GoBack"/>
       <w:bookmarkEnd w:id="0"/>
-      <w:r>
-        <w:rPr>
-          <w:sz w:val="24"/>
-          <w:szCs w:val="24"/>
-          <w:lang w:val="en-US"/>
-        </w:rPr>
-        <w:t>um produto de snack bar, é necessário apresentar a compra impressa ao atendente. Com o cadastro criado o cliente poderá gerenciar todas as informações referentes as compras feitas no site.</w:t>
-      </w:r>
-    </w:p>
-    <w:p>
-      <w:pPr>
-        <w:keepNext w:val="0"/>
-        <w:keepLines w:val="0"/>
-        <w:pageBreakBefore w:val="0"/>
-        <w:widowControl/>
-        <w:numPr>
-          <w:ilvl w:val="0"/>
-          <w:numId w:val="0"/>
-        </w:numPr>
-        <w:kinsoku/>
-        <w:wordWrap/>
-        <w:overflowPunct/>
-        <w:topLinePunct w:val="0"/>
-        <w:autoSpaceDE/>
-        <w:autoSpaceDN/>
-        <w:bidi w:val="0"/>
-        <w:adjustRightInd/>
-        <w:snapToGrid/>
-        <w:ind w:firstLine="420" w:firstLineChars="0"/>
-        <w:jc w:val="both"/>
-        <w:textAlignment w:val="auto"/>
-        <w:outlineLvl w:val="9"/>
-        <w:rPr>
-          <w:sz w:val="24"/>
-          <w:szCs w:val="24"/>
-          <w:lang w:val="en-US"/>
-        </w:rPr>
-      </w:pPr>
-    </w:p>
-    <w:p>
-      <w:pPr>
-        <w:keepNext w:val="0"/>
-        <w:keepLines w:val="0"/>
-        <w:pageBreakBefore w:val="0"/>
-        <w:widowControl/>
-        <w:numPr>
-          <w:ilvl w:val="0"/>
-          <w:numId w:val="0"/>
-        </w:numPr>
-        <w:kinsoku/>
-        <w:wordWrap/>
-        <w:overflowPunct/>
-        <w:topLinePunct w:val="0"/>
-        <w:autoSpaceDE/>
-        <w:autoSpaceDN/>
-        <w:bidi w:val="0"/>
-        <w:adjustRightInd/>
-        <w:snapToGrid/>
-        <w:ind w:firstLine="420" w:firstLineChars="0"/>
-        <w:jc w:val="center"/>
-        <w:textAlignment w:val="auto"/>
-        <w:outlineLvl w:val="9"/>
-        <w:rPr>
-          <w:b/>
-          <w:bCs/>
-          <w:sz w:val="24"/>
-          <w:szCs w:val="24"/>
-          <w:lang w:val="en-US"/>
-        </w:rPr>
-      </w:pPr>
-      <w:r>
-        <w:rPr>
-          <w:b/>
-          <w:bCs/>
-          <w:sz w:val="24"/>
-          <w:szCs w:val="24"/>
-          <w:lang w:val="en-US"/>
-        </w:rPr>
-        <w:t>Indicadores</w:t>
-      </w:r>
-    </w:p>
-    <w:p>
-      <w:pPr>
-        <w:keepNext w:val="0"/>
-        <w:keepLines w:val="0"/>
-        <w:pageBreakBefore w:val="0"/>
-        <w:widowControl/>
-        <w:numPr>
-          <w:ilvl w:val="0"/>
-          <w:numId w:val="0"/>
-        </w:numPr>
-        <w:kinsoku/>
-        <w:wordWrap/>
-        <w:overflowPunct/>
-        <w:topLinePunct w:val="0"/>
-        <w:autoSpaceDE/>
-        <w:autoSpaceDN/>
-        <w:bidi w:val="0"/>
-        <w:adjustRightInd/>
-        <w:snapToGrid/>
-        <w:jc w:val="both"/>
-        <w:textAlignment w:val="auto"/>
-        <w:outlineLvl w:val="9"/>
-        <w:rPr>
-          <w:sz w:val="24"/>
-          <w:szCs w:val="24"/>
-          <w:lang w:val="en-US"/>
-        </w:rPr>
-      </w:pPr>
-    </w:p>
-    <w:p>
-      <w:pPr>
-        <w:keepNext w:val="0"/>
-        <w:keepLines w:val="0"/>
-        <w:pageBreakBefore w:val="0"/>
-        <w:widowControl/>
-        <w:numPr>
-          <w:ilvl w:val="0"/>
-          <w:numId w:val="0"/>
-        </w:numPr>
-        <w:kinsoku/>
-        <w:wordWrap/>
-        <w:overflowPunct/>
-        <w:topLinePunct w:val="0"/>
-        <w:autoSpaceDE/>
-        <w:autoSpaceDN/>
-        <w:bidi w:val="0"/>
-        <w:adjustRightInd/>
-        <w:snapToGrid/>
-        <w:ind w:firstLine="420" w:firstLineChars="0"/>
-        <w:jc w:val="both"/>
-        <w:textAlignment w:val="auto"/>
-        <w:outlineLvl w:val="9"/>
-        <w:rPr>
-          <w:sz w:val="24"/>
-          <w:szCs w:val="24"/>
-          <w:lang w:val="en-US"/>
-        </w:rPr>
-      </w:pPr>
-      <w:r>
-        <w:rPr>
-          <w:rFonts w:hint="default"/>
-          <w:sz w:val="24"/>
-          <w:szCs w:val="24"/>
-          <w:lang w:val="en-US"/>
-        </w:rPr>
-        <w:t xml:space="preserve">Após levantamento de requisitos foram identificados os seguintes indicadores para visualizar a eficiência de prestação a serviços, identificar possíveis problemas na área e medir a satisfação dos clientes com relação aos serviços prestados: </w:t>
-      </w:r>
+    </w:p>
+    <w:p>
+      <w:pPr>
+        <w:keepNext w:val="0"/>
+        <w:keepLines w:val="0"/>
+        <w:pageBreakBefore w:val="0"/>
+        <w:widowControl/>
+        <w:numPr>
+          <w:numId w:val="0"/>
+        </w:numPr>
+        <w:kinsoku/>
+        <w:wordWrap/>
+        <w:overflowPunct/>
+        <w:topLinePunct w:val="0"/>
+        <w:autoSpaceDE/>
+        <w:autoSpaceDN/>
+        <w:bidi w:val="0"/>
+        <w:adjustRightInd/>
+        <w:snapToGrid/>
+        <w:ind w:firstLine="420" w:firstLineChars="0"/>
+        <w:jc w:val="both"/>
+        <w:textAlignment w:val="auto"/>
+        <w:outlineLvl w:val="9"/>
+        <w:rPr>
+          <w:rFonts w:hint="default"/>
+          <w:sz w:val="24"/>
+          <w:szCs w:val="24"/>
+          <w:lang w:val="en-US"/>
+        </w:rPr>
+      </w:pPr>
+    </w:p>
+    <w:p>
+      <w:pPr>
+        <w:keepNext w:val="0"/>
+        <w:keepLines w:val="0"/>
+        <w:pageBreakBefore w:val="0"/>
+        <w:widowControl/>
+        <w:numPr>
+          <w:ilvl w:val="0"/>
+          <w:numId w:val="0"/>
+        </w:numPr>
+        <w:kinsoku/>
+        <w:wordWrap/>
+        <w:overflowPunct/>
+        <w:topLinePunct w:val="0"/>
+        <w:autoSpaceDE/>
+        <w:autoSpaceDN/>
+        <w:bidi w:val="0"/>
+        <w:adjustRightInd/>
+        <w:snapToGrid/>
+        <w:jc w:val="both"/>
+        <w:textAlignment w:val="auto"/>
+        <w:outlineLvl w:val="9"/>
+        <w:rPr>
+          <w:rFonts w:hint="default"/>
+          <w:sz w:val="24"/>
+          <w:szCs w:val="24"/>
+          <w:lang w:val="en-US"/>
+        </w:rPr>
+      </w:pPr>
     </w:p>
     <w:sectPr>
       <w:pgSz w:w="11906" w:h="16838"/>

</xml_diff>